<commit_message>
the great Kant advance - esquema
</commit_message>
<xml_diff>
--- a/assets uarm/2023 2 UarmPCrit/tesis docs/examen parcial - métodos de investigación.docx
+++ b/assets uarm/2023 2 UarmPCrit/tesis docs/examen parcial - métodos de investigación.docx
@@ -2357,7 +2357,27 @@
           <w:sz w:val="24"/>
           <w:szCs w:val="24"/>
         </w:rPr>
-        <w:t xml:space="preserve"> 1974, Caviglia 2005, </w:t>
+        <w:t xml:space="preserve"> 1974, </w:t>
+      </w:r>
+      <w:proofErr w:type="spellStart"/>
+      <w:r>
+        <w:rPr>
+          <w:rFonts w:ascii="Times New Roman" w:hAnsi="Times New Roman"/>
+          <w:color w:val="000000" w:themeColor="text1"/>
+          <w:sz w:val="24"/>
+          <w:szCs w:val="24"/>
+        </w:rPr>
+        <w:t>Caviglia</w:t>
+      </w:r>
+      <w:proofErr w:type="spellEnd"/>
+      <w:r>
+        <w:rPr>
+          <w:rFonts w:ascii="Times New Roman" w:hAnsi="Times New Roman"/>
+          <w:color w:val="000000" w:themeColor="text1"/>
+          <w:sz w:val="24"/>
+          <w:szCs w:val="24"/>
+        </w:rPr>
+        <w:t xml:space="preserve"> 2005, </w:t>
       </w:r>
       <w:proofErr w:type="spellStart"/>
       <w:r>
@@ -3924,8 +3944,6 @@
         <w:tab/>
         <w:t>La relevancia</w:t>
       </w:r>
-      <w:bookmarkStart w:id="0" w:name="_GoBack"/>
-      <w:bookmarkEnd w:id="0"/>
     </w:p>
     <w:p>
       <w:pPr>
@@ -4276,7 +4294,7 @@
           <w:color w:val="000000" w:themeColor="text1"/>
           <w:sz w:val="24"/>
           <w:szCs w:val="24"/>
-          <w:lang w:val="en-US"/>
+          <w:lang w:val="es-PE"/>
         </w:rPr>
       </w:pPr>
       <w:proofErr w:type="spellStart"/>
@@ -4319,7 +4337,7 @@
           <w:szCs w:val="24"/>
           <w:lang w:val="es-PE"/>
         </w:rPr>
-        <w:t>8</w:t>
+        <w:t>8)</w:t>
       </w:r>
       <w:r>
         <w:rPr>
@@ -4329,17 +4347,18 @@
           <w:szCs w:val="24"/>
           <w:lang w:val="es-PE"/>
         </w:rPr>
-        <w:t>)</w:t>
-      </w:r>
-      <w:r>
-        <w:rPr>
-          <w:rFonts w:ascii="Times New Roman" w:hAnsi="Times New Roman"/>
+        <w:t xml:space="preserve"> </w:t>
+      </w:r>
+      <w:r>
+        <w:rPr>
+          <w:rFonts w:ascii="Times New Roman" w:hAnsi="Times New Roman"/>
+          <w:i/>
           <w:color w:val="000000" w:themeColor="text1"/>
           <w:sz w:val="24"/>
           <w:szCs w:val="24"/>
           <w:lang w:val="es-PE"/>
         </w:rPr>
-        <w:t xml:space="preserve"> </w:t>
+        <w:t>Entre el pasado y el futur</w:t>
       </w:r>
       <w:r>
         <w:rPr>
@@ -4350,7 +4369,7 @@
           <w:szCs w:val="24"/>
           <w:lang w:val="es-PE"/>
         </w:rPr>
-        <w:t>Entre el pasado y el futur</w:t>
+        <w:t>o</w:t>
       </w:r>
       <w:r>
         <w:rPr>
@@ -4361,7 +4380,7 @@
           <w:szCs w:val="24"/>
           <w:lang w:val="es-PE"/>
         </w:rPr>
-        <w:t>o</w:t>
+        <w:t>.</w:t>
       </w:r>
       <w:r>
         <w:rPr>
@@ -4372,18 +4391,17 @@
           <w:szCs w:val="24"/>
           <w:lang w:val="es-PE"/>
         </w:rPr>
-        <w:t>.</w:t>
-      </w:r>
-      <w:r>
-        <w:rPr>
-          <w:rFonts w:ascii="Times New Roman" w:hAnsi="Times New Roman"/>
-          <w:i/>
+        <w:t xml:space="preserve"> Ocho ejercicios sobre la reflexión política</w:t>
+      </w:r>
+      <w:r>
+        <w:rPr>
+          <w:rFonts w:ascii="Times New Roman" w:hAnsi="Times New Roman"/>
           <w:color w:val="000000" w:themeColor="text1"/>
           <w:sz w:val="24"/>
           <w:szCs w:val="24"/>
           <w:lang w:val="es-PE"/>
         </w:rPr>
-        <w:t xml:space="preserve"> Ocho ejercicios sobre la reflexión política</w:t>
+        <w:t xml:space="preserve">. </w:t>
       </w:r>
       <w:r>
         <w:rPr>
@@ -4393,73 +4411,7 @@
           <w:szCs w:val="24"/>
           <w:lang w:val="es-PE"/>
         </w:rPr>
-        <w:t xml:space="preserve">. </w:t>
-      </w:r>
-      <w:proofErr w:type="spellStart"/>
-      <w:r>
-        <w:rPr>
-          <w:rFonts w:ascii="Times New Roman" w:hAnsi="Times New Roman"/>
-          <w:color w:val="000000" w:themeColor="text1"/>
-          <w:sz w:val="24"/>
-          <w:szCs w:val="24"/>
-          <w:lang w:val="en-US"/>
-        </w:rPr>
-        <w:t>Partido</w:t>
-      </w:r>
-      <w:proofErr w:type="spellEnd"/>
-      <w:r>
-        <w:rPr>
-          <w:rFonts w:ascii="Times New Roman" w:hAnsi="Times New Roman"/>
-          <w:color w:val="000000" w:themeColor="text1"/>
-          <w:sz w:val="24"/>
-          <w:szCs w:val="24"/>
-          <w:lang w:val="en-US"/>
-        </w:rPr>
-        <w:t xml:space="preserve"> de la </w:t>
-      </w:r>
-      <w:proofErr w:type="spellStart"/>
-      <w:r>
-        <w:rPr>
-          <w:rFonts w:ascii="Times New Roman" w:hAnsi="Times New Roman"/>
-          <w:color w:val="000000" w:themeColor="text1"/>
-          <w:sz w:val="24"/>
-          <w:szCs w:val="24"/>
-          <w:lang w:val="en-US"/>
-        </w:rPr>
-        <w:t>Revolución</w:t>
-      </w:r>
-      <w:proofErr w:type="spellEnd"/>
-      <w:r>
-        <w:rPr>
-          <w:rFonts w:ascii="Times New Roman" w:hAnsi="Times New Roman"/>
-          <w:color w:val="000000" w:themeColor="text1"/>
-          <w:sz w:val="24"/>
-          <w:szCs w:val="24"/>
-          <w:lang w:val="en-US"/>
-        </w:rPr>
-        <w:t xml:space="preserve"> </w:t>
-      </w:r>
-      <w:proofErr w:type="spellStart"/>
-      <w:r>
-        <w:rPr>
-          <w:rFonts w:ascii="Times New Roman" w:hAnsi="Times New Roman"/>
-          <w:color w:val="000000" w:themeColor="text1"/>
-          <w:sz w:val="24"/>
-          <w:szCs w:val="24"/>
-          <w:lang w:val="en-US"/>
-        </w:rPr>
-        <w:t>Democrática</w:t>
-      </w:r>
-      <w:proofErr w:type="spellEnd"/>
-      <w:r>
-        <w:rPr>
-          <w:rFonts w:ascii="Times New Roman" w:hAnsi="Times New Roman"/>
-          <w:color w:val="000000" w:themeColor="text1"/>
-          <w:sz w:val="24"/>
-          <w:szCs w:val="24"/>
-          <w:lang w:val="en-US"/>
-        </w:rPr>
-        <w:t>.</w:t>
+        <w:t>Partido de la Revolución Democrática.</w:t>
       </w:r>
     </w:p>
     <w:p>
@@ -7709,6 +7661,7 @@
           <w:color w:val="000000" w:themeColor="text1"/>
           <w:sz w:val="24"/>
           <w:szCs w:val="24"/>
+          <w:lang w:val="en-US"/>
         </w:rPr>
       </w:pPr>
       <w:r>
@@ -7737,8 +7690,376 @@
           <w:sz w:val="24"/>
           <w:szCs w:val="24"/>
         </w:rPr>
-        <w:t>. Colección Teorema.</w:t>
-      </w:r>
+        <w:t xml:space="preserve">. </w:t>
+      </w:r>
+      <w:proofErr w:type="spellStart"/>
+      <w:r>
+        <w:rPr>
+          <w:rFonts w:ascii="Times New Roman" w:hAnsi="Times New Roman"/>
+          <w:color w:val="000000" w:themeColor="text1"/>
+          <w:sz w:val="24"/>
+          <w:szCs w:val="24"/>
+          <w:lang w:val="en-US"/>
+        </w:rPr>
+        <w:t>Colección</w:t>
+      </w:r>
+      <w:proofErr w:type="spellEnd"/>
+      <w:r>
+        <w:rPr>
+          <w:rFonts w:ascii="Times New Roman" w:hAnsi="Times New Roman"/>
+          <w:color w:val="000000" w:themeColor="text1"/>
+          <w:sz w:val="24"/>
+          <w:szCs w:val="24"/>
+          <w:lang w:val="en-US"/>
+        </w:rPr>
+        <w:t xml:space="preserve"> </w:t>
+      </w:r>
+      <w:proofErr w:type="spellStart"/>
+      <w:r>
+        <w:rPr>
+          <w:rFonts w:ascii="Times New Roman" w:hAnsi="Times New Roman"/>
+          <w:color w:val="000000" w:themeColor="text1"/>
+          <w:sz w:val="24"/>
+          <w:szCs w:val="24"/>
+          <w:lang w:val="en-US"/>
+        </w:rPr>
+        <w:t>Teorema</w:t>
+      </w:r>
+      <w:proofErr w:type="spellEnd"/>
+      <w:r>
+        <w:rPr>
+          <w:rFonts w:ascii="Times New Roman" w:hAnsi="Times New Roman"/>
+          <w:color w:val="000000" w:themeColor="text1"/>
+          <w:sz w:val="24"/>
+          <w:szCs w:val="24"/>
+          <w:lang w:val="en-US"/>
+        </w:rPr>
+        <w:t>.</w:t>
+      </w:r>
+    </w:p>
+    <w:p>
+      <w:pPr>
+        <w:ind w:left="720" w:hanging="720"/>
+        <w:rPr>
+          <w:rFonts w:ascii="Times New Roman" w:hAnsi="Times New Roman"/>
+          <w:color w:val="000000" w:themeColor="text1"/>
+          <w:sz w:val="24"/>
+          <w:szCs w:val="24"/>
+          <w:lang w:val="en-US"/>
+        </w:rPr>
+      </w:pPr>
+    </w:p>
+    <w:p>
+      <w:pPr>
+        <w:ind w:left="720" w:hanging="720"/>
+        <w:rPr>
+          <w:rFonts w:ascii="Times New Roman" w:hAnsi="Times New Roman"/>
+          <w:color w:val="000000" w:themeColor="text1"/>
+          <w:sz w:val="24"/>
+          <w:szCs w:val="24"/>
+          <w:lang w:val="en-US"/>
+        </w:rPr>
+      </w:pPr>
+      <w:r>
+        <w:rPr>
+          <w:rFonts w:ascii="Times New Roman" w:hAnsi="Times New Roman"/>
+          <w:color w:val="000000" w:themeColor="text1"/>
+          <w:sz w:val="24"/>
+          <w:szCs w:val="24"/>
+          <w:lang w:val="en-US"/>
+        </w:rPr>
+        <w:t xml:space="preserve">O´Neill, O. (1986) </w:t>
+      </w:r>
+      <w:r>
+        <w:rPr>
+          <w:rFonts w:ascii="Times New Roman" w:hAnsi="Times New Roman"/>
+          <w:i/>
+          <w:color w:val="000000" w:themeColor="text1"/>
+          <w:sz w:val="24"/>
+          <w:szCs w:val="24"/>
+          <w:lang w:val="en-US"/>
+        </w:rPr>
+        <w:t>The public use of reason</w:t>
+      </w:r>
+      <w:r>
+        <w:rPr>
+          <w:rFonts w:ascii="Times New Roman" w:hAnsi="Times New Roman"/>
+          <w:color w:val="000000" w:themeColor="text1"/>
+          <w:sz w:val="24"/>
+          <w:szCs w:val="24"/>
+          <w:lang w:val="en-US"/>
+        </w:rPr>
+        <w:t>.</w:t>
+      </w:r>
+      <w:r>
+        <w:rPr>
+          <w:rFonts w:ascii="Times New Roman" w:hAnsi="Times New Roman"/>
+          <w:i/>
+          <w:color w:val="000000" w:themeColor="text1"/>
+          <w:sz w:val="24"/>
+          <w:szCs w:val="24"/>
+          <w:lang w:val="en-US"/>
+        </w:rPr>
+        <w:t xml:space="preserve"> </w:t>
+      </w:r>
+      <w:proofErr w:type="spellStart"/>
+      <w:r>
+        <w:rPr>
+          <w:rFonts w:ascii="Times New Roman" w:hAnsi="Times New Roman"/>
+          <w:color w:val="000000" w:themeColor="text1"/>
+          <w:sz w:val="24"/>
+          <w:szCs w:val="24"/>
+          <w:lang w:val="en-US"/>
+        </w:rPr>
+        <w:t>En</w:t>
+      </w:r>
+      <w:proofErr w:type="spellEnd"/>
+      <w:r>
+        <w:rPr>
+          <w:rFonts w:ascii="Times New Roman" w:hAnsi="Times New Roman"/>
+          <w:color w:val="000000" w:themeColor="text1"/>
+          <w:sz w:val="24"/>
+          <w:szCs w:val="24"/>
+          <w:lang w:val="en-US"/>
+        </w:rPr>
+        <w:t>: Political Theory, Vol 14, Nº4, Nov. pp. 523-551.</w:t>
+      </w:r>
+    </w:p>
+    <w:p>
+      <w:pPr>
+        <w:ind w:left="720" w:hanging="720"/>
+        <w:rPr>
+          <w:rFonts w:ascii="Times New Roman" w:hAnsi="Times New Roman"/>
+          <w:color w:val="000000" w:themeColor="text1"/>
+          <w:sz w:val="24"/>
+          <w:szCs w:val="24"/>
+          <w:lang w:val="en-US"/>
+        </w:rPr>
+      </w:pPr>
+      <w:r>
+        <w:rPr>
+          <w:rFonts w:ascii="Times New Roman" w:hAnsi="Times New Roman"/>
+          <w:color w:val="000000" w:themeColor="text1"/>
+          <w:sz w:val="24"/>
+          <w:szCs w:val="24"/>
+          <w:lang w:val="en-US"/>
+        </w:rPr>
+        <w:t>Kant, I</w:t>
+      </w:r>
+      <w:r>
+        <w:rPr>
+          <w:rFonts w:ascii="Times New Roman" w:hAnsi="Times New Roman"/>
+          <w:color w:val="000000" w:themeColor="text1"/>
+          <w:sz w:val="24"/>
+          <w:szCs w:val="24"/>
+          <w:lang w:val="en-US"/>
+        </w:rPr>
+        <w:t>. (</w:t>
+      </w:r>
+      <w:r>
+        <w:rPr>
+          <w:rFonts w:ascii="Times New Roman" w:hAnsi="Times New Roman"/>
+          <w:color w:val="000000" w:themeColor="text1"/>
+          <w:sz w:val="24"/>
+          <w:szCs w:val="24"/>
+          <w:lang w:val="en-US"/>
+        </w:rPr>
+        <w:t>1991</w:t>
+      </w:r>
+      <w:r>
+        <w:rPr>
+          <w:rFonts w:ascii="Times New Roman" w:hAnsi="Times New Roman"/>
+          <w:color w:val="000000" w:themeColor="text1"/>
+          <w:sz w:val="24"/>
+          <w:szCs w:val="24"/>
+          <w:lang w:val="en-US"/>
+        </w:rPr>
+        <w:t xml:space="preserve">) </w:t>
+      </w:r>
+      <w:r>
+        <w:rPr>
+          <w:rFonts w:ascii="Times New Roman" w:hAnsi="Times New Roman"/>
+          <w:i/>
+          <w:color w:val="000000" w:themeColor="text1"/>
+          <w:sz w:val="24"/>
+          <w:szCs w:val="24"/>
+          <w:lang w:val="en-US"/>
+        </w:rPr>
+        <w:t>Kant</w:t>
+      </w:r>
+      <w:r>
+        <w:rPr>
+          <w:rFonts w:ascii="Times New Roman" w:hAnsi="Times New Roman"/>
+          <w:i/>
+          <w:color w:val="000000" w:themeColor="text1"/>
+          <w:sz w:val="24"/>
+          <w:szCs w:val="24"/>
+          <w:lang w:val="en-US"/>
+        </w:rPr>
+        <w:t xml:space="preserve"> political writings</w:t>
+      </w:r>
+      <w:r>
+        <w:rPr>
+          <w:rFonts w:ascii="Times New Roman" w:hAnsi="Times New Roman"/>
+          <w:color w:val="000000" w:themeColor="text1"/>
+          <w:sz w:val="24"/>
+          <w:szCs w:val="24"/>
+          <w:lang w:val="en-US"/>
+        </w:rPr>
+        <w:t xml:space="preserve">. </w:t>
+      </w:r>
+      <w:r>
+        <w:rPr>
+          <w:rFonts w:ascii="Times New Roman" w:hAnsi="Times New Roman"/>
+          <w:color w:val="000000" w:themeColor="text1"/>
+          <w:sz w:val="24"/>
+          <w:szCs w:val="24"/>
+          <w:lang w:val="en-US"/>
+        </w:rPr>
+        <w:t>Cambridge University Press. 2</w:t>
+      </w:r>
+      <w:r>
+        <w:rPr>
+          <w:rFonts w:ascii="Times New Roman" w:hAnsi="Times New Roman"/>
+          <w:color w:val="000000" w:themeColor="text1"/>
+          <w:sz w:val="24"/>
+          <w:szCs w:val="24"/>
+          <w:vertAlign w:val="superscript"/>
+          <w:lang w:val="en-US"/>
+        </w:rPr>
+        <w:t>nd</w:t>
+      </w:r>
+      <w:r>
+        <w:rPr>
+          <w:rFonts w:ascii="Times New Roman" w:hAnsi="Times New Roman"/>
+          <w:color w:val="000000" w:themeColor="text1"/>
+          <w:sz w:val="24"/>
+          <w:szCs w:val="24"/>
+          <w:lang w:val="en-US"/>
+        </w:rPr>
+        <w:t xml:space="preserve"> edition</w:t>
+      </w:r>
+      <w:r>
+        <w:rPr>
+          <w:rFonts w:ascii="Times New Roman" w:hAnsi="Times New Roman"/>
+          <w:color w:val="000000" w:themeColor="text1"/>
+          <w:sz w:val="24"/>
+          <w:szCs w:val="24"/>
+          <w:lang w:val="en-US"/>
+        </w:rPr>
+        <w:t>.</w:t>
+      </w:r>
+      <w:r>
+        <w:rPr>
+          <w:rFonts w:ascii="Times New Roman" w:hAnsi="Times New Roman"/>
+          <w:color w:val="000000" w:themeColor="text1"/>
+          <w:sz w:val="24"/>
+          <w:szCs w:val="24"/>
+          <w:lang w:val="en-US"/>
+        </w:rPr>
+        <w:t xml:space="preserve"> Edited by: H.S. Reiss</w:t>
+      </w:r>
+    </w:p>
+    <w:p>
+      <w:pPr>
+        <w:ind w:left="720" w:hanging="720"/>
+        <w:rPr>
+          <w:rFonts w:ascii="Times New Roman" w:hAnsi="Times New Roman"/>
+          <w:color w:val="000000" w:themeColor="text1"/>
+          <w:sz w:val="24"/>
+          <w:szCs w:val="24"/>
+          <w:lang w:val="es-PE"/>
+        </w:rPr>
+      </w:pPr>
+      <w:proofErr w:type="spellStart"/>
+      <w:r>
+        <w:rPr>
+          <w:rFonts w:ascii="Times New Roman" w:hAnsi="Times New Roman"/>
+          <w:color w:val="000000" w:themeColor="text1"/>
+          <w:sz w:val="24"/>
+          <w:szCs w:val="24"/>
+          <w:lang w:val="es-PE"/>
+        </w:rPr>
+        <w:t>Caviglia</w:t>
+      </w:r>
+      <w:proofErr w:type="spellEnd"/>
+      <w:r>
+        <w:rPr>
+          <w:rFonts w:ascii="Times New Roman" w:hAnsi="Times New Roman"/>
+          <w:color w:val="000000" w:themeColor="text1"/>
+          <w:sz w:val="24"/>
+          <w:szCs w:val="24"/>
+          <w:lang w:val="es-PE"/>
+        </w:rPr>
+        <w:t xml:space="preserve">, A. (2017) </w:t>
+      </w:r>
+      <w:r>
+        <w:rPr>
+          <w:rFonts w:ascii="Times New Roman" w:hAnsi="Times New Roman"/>
+          <w:i/>
+          <w:color w:val="000000" w:themeColor="text1"/>
+          <w:sz w:val="24"/>
+          <w:szCs w:val="24"/>
+          <w:lang w:val="es-PE"/>
+        </w:rPr>
+        <w:t>Crítica Social, Crítica Inmanente y Crítica Trascendente: La cuestión de la Crítica Inmanente en la Teoría Crítica.</w:t>
+      </w:r>
+      <w:r>
+        <w:rPr>
+          <w:rFonts w:ascii="Times New Roman" w:hAnsi="Times New Roman"/>
+          <w:color w:val="000000" w:themeColor="text1"/>
+          <w:sz w:val="24"/>
+          <w:szCs w:val="24"/>
+          <w:lang w:val="es-PE"/>
+        </w:rPr>
+        <w:t xml:space="preserve"> (En: Derecho &amp; Sociedad, Nº 48, </w:t>
+      </w:r>
+      <w:proofErr w:type="gramStart"/>
+      <w:r>
+        <w:rPr>
+          <w:rFonts w:ascii="Times New Roman" w:hAnsi="Times New Roman"/>
+          <w:color w:val="000000" w:themeColor="text1"/>
+          <w:sz w:val="24"/>
+          <w:szCs w:val="24"/>
+          <w:lang w:val="es-PE"/>
+        </w:rPr>
+        <w:t>Marzo,  pp.</w:t>
+      </w:r>
+      <w:proofErr w:type="gramEnd"/>
+      <w:r>
+        <w:rPr>
+          <w:rFonts w:ascii="Times New Roman" w:hAnsi="Times New Roman"/>
+          <w:color w:val="000000" w:themeColor="text1"/>
+          <w:sz w:val="24"/>
+          <w:szCs w:val="24"/>
+          <w:lang w:val="es-PE"/>
+        </w:rPr>
+        <w:t xml:space="preserve"> 323 - 332)</w:t>
+      </w:r>
+    </w:p>
+    <w:p>
+      <w:pPr>
+        <w:ind w:left="720" w:hanging="720"/>
+        <w:rPr>
+          <w:rFonts w:ascii="Times New Roman" w:hAnsi="Times New Roman"/>
+          <w:color w:val="000000" w:themeColor="text1"/>
+          <w:sz w:val="24"/>
+          <w:szCs w:val="24"/>
+          <w:lang w:val="en-US"/>
+        </w:rPr>
+      </w:pPr>
+    </w:p>
+    <w:p>
+      <w:pPr>
+        <w:ind w:left="720" w:hanging="720"/>
+        <w:rPr>
+          <w:rFonts w:ascii="Times New Roman" w:hAnsi="Times New Roman"/>
+          <w:color w:val="000000" w:themeColor="text1"/>
+          <w:sz w:val="24"/>
+          <w:szCs w:val="24"/>
+          <w:lang w:val="en-US"/>
+        </w:rPr>
+      </w:pPr>
     </w:p>
     <w:p>
       <w:pPr>
@@ -7749,7 +8070,7 @@
           <w:color w:val="000000" w:themeColor="text1"/>
           <w:sz w:val="24"/>
           <w:szCs w:val="24"/>
-          <w:lang w:val="es-PE"/>
+          <w:lang w:val="en-US"/>
         </w:rPr>
       </w:pPr>
     </w:p>
@@ -7761,9 +8082,11 @@
           <w:color w:val="A50021"/>
           <w:sz w:val="24"/>
           <w:szCs w:val="24"/>
-          <w:lang w:val="es-PE"/>
-        </w:rPr>
-      </w:pPr>
+          <w:lang w:val="en-US"/>
+        </w:rPr>
+      </w:pPr>
+      <w:bookmarkStart w:id="0" w:name="_GoBack"/>
+      <w:bookmarkEnd w:id="0"/>
     </w:p>
     <w:sectPr>
       <w:footerReference w:type="default" r:id="rId9"/>
@@ -8912,7 +9235,6 @@
   <w:style w:type="character" w:default="1" w:styleId="Fuentedeprrafopredeter">
     <w:name w:val="Default Paragraph Font"/>
     <w:uiPriority w:val="1"/>
-    <w:semiHidden/>
     <w:unhideWhenUsed/>
   </w:style>
   <w:style w:type="table" w:default="1" w:styleId="Tablanormal">
@@ -9374,7 +9696,7 @@
 </file>
 
 <file path=customXml/itemProps1.xml><?xml version="1.0" encoding="utf-8"?>
-<ds:datastoreItem xmlns:ds="http://schemas.openxmlformats.org/officeDocument/2006/customXml" ds:itemID="{C596E7F6-0465-4F8D-BFD5-85F58FEFA790}">
+<ds:datastoreItem xmlns:ds="http://schemas.openxmlformats.org/officeDocument/2006/customXml" ds:itemID="{64766ABB-7DCA-4A0A-AEA9-7B3B8D1681E3}">
   <ds:schemaRefs>
     <ds:schemaRef ds:uri="http://schemas.openxmlformats.org/officeDocument/2006/bibliography"/>
   </ds:schemaRefs>

</xml_diff>